<commit_message>
Converting Word documents to MarkDown: "Miscellaneous Parameter Topics": Manually checking differences between rendered MarkDown and Word. Last checks if markup looks ok.
</commit_message>
<xml_diff>
--- a/1. Spec/08. Parameters/3. Miscellaneous Parameter Topics.docx
+++ b/1. Spec/08. Parameters/3. Miscellaneous Parameter Topics.docx
@@ -1,6 +1,6 @@
 
 <file path=word/document.xml><?xml version="1.0" encoding="utf-8"?>
-<w:document xmlns:wpc="http://schemas.microsoft.com/office/word/2010/wordprocessingCanvas" xmlns:cx="http://schemas.microsoft.com/office/drawing/2014/chartex" xmlns:cx1="http://schemas.microsoft.com/office/drawing/2015/9/8/chartex" xmlns:cx2="http://schemas.microsoft.com/office/drawing/2015/10/21/chartex" xmlns:cx3="http://schemas.microsoft.com/office/drawing/2016/5/9/chartex" xmlns:cx4="http://schemas.microsoft.com/office/drawing/2016/5/10/chartex" xmlns:cx5="http://schemas.microsoft.com/office/drawing/2016/5/11/chartex" xmlns:cx6="http://schemas.microsoft.com/office/drawing/2016/5/12/chartex" xmlns:cx7="http://schemas.microsoft.com/office/drawing/2016/5/13/chartex" xmlns:cx8="http://schemas.microsoft.com/office/drawing/2016/5/14/chartex" xmlns:mc="http://schemas.openxmlformats.org/markup-compatibility/2006" xmlns:aink="http://schemas.microsoft.com/office/drawing/2016/ink" xmlns:am3d="http://schemas.microsoft.com/office/drawing/2017/model3d" xmlns:o="urn:schemas-microsoft-com:office:office" xmlns:r="http://schemas.openxmlformats.org/officeDocument/2006/relationships" xmlns:m="http://schemas.openxmlformats.org/officeDocument/2006/math" xmlns:v="urn:schemas-microsoft-com:vml" xmlns:wp14="http://schemas.microsoft.com/office/word/2010/wordprocessingDrawing" xmlns:wp="http://schemas.openxmlformats.org/drawingml/2006/wordprocessingDrawing" xmlns:w10="urn:schemas-microsoft-com:office:word" xmlns:w="http://schemas.openxmlformats.org/wordprocessingml/2006/main" xmlns:w14="http://schemas.microsoft.com/office/word/2010/wordml" xmlns:w15="http://schemas.microsoft.com/office/word/2012/wordml" xmlns:w16cid="http://schemas.microsoft.com/office/word/2016/wordml/cid" xmlns:w16se="http://schemas.microsoft.com/office/word/2015/wordml/symex" xmlns:wpg="http://schemas.microsoft.com/office/word/2010/wordprocessingGroup" xmlns:wpi="http://schemas.microsoft.com/office/word/2010/wordprocessingInk" xmlns:wne="http://schemas.microsoft.com/office/word/2006/wordml" xmlns:wps="http://schemas.microsoft.com/office/word/2010/wordprocessingShape" mc:Ignorable="w14 w15 w16se w16cid wp14">
+<w:document xmlns:wpc="http://schemas.microsoft.com/office/word/2010/wordprocessingCanvas" xmlns:cx="http://schemas.microsoft.com/office/drawing/2014/chartex" xmlns:cx1="http://schemas.microsoft.com/office/drawing/2015/9/8/chartex" xmlns:cx2="http://schemas.microsoft.com/office/drawing/2015/10/21/chartex" xmlns:cx3="http://schemas.microsoft.com/office/drawing/2016/5/9/chartex" xmlns:cx4="http://schemas.microsoft.com/office/drawing/2016/5/10/chartex" xmlns:cx5="http://schemas.microsoft.com/office/drawing/2016/5/11/chartex" xmlns:cx6="http://schemas.microsoft.com/office/drawing/2016/5/12/chartex" xmlns:cx7="http://schemas.microsoft.com/office/drawing/2016/5/13/chartex" xmlns:cx8="http://schemas.microsoft.com/office/drawing/2016/5/14/chartex" xmlns:mc="http://schemas.openxmlformats.org/markup-compatibility/2006" xmlns:aink="http://schemas.microsoft.com/office/drawing/2016/ink" xmlns:am3d="http://schemas.microsoft.com/office/drawing/2017/model3d" xmlns:o="urn:schemas-microsoft-com:office:office" xmlns:r="http://schemas.openxmlformats.org/officeDocument/2006/relationships" xmlns:m="http://schemas.openxmlformats.org/officeDocument/2006/math" xmlns:v="urn:schemas-microsoft-com:vml" xmlns:wp14="http://schemas.microsoft.com/office/word/2010/wordprocessingDrawing" xmlns:wp="http://schemas.openxmlformats.org/drawingml/2006/wordprocessingDrawing" xmlns:w10="urn:schemas-microsoft-com:office:word" xmlns:w="http://schemas.openxmlformats.org/wordprocessingml/2006/main" xmlns:w14="http://schemas.microsoft.com/office/word/2010/wordml" xmlns:w15="http://schemas.microsoft.com/office/word/2012/wordml" xmlns:w16cex="http://schemas.microsoft.com/office/word/2018/wordml/cex" xmlns:w16cid="http://schemas.microsoft.com/office/word/2016/wordml/cid" xmlns:w16="http://schemas.microsoft.com/office/word/2018/wordml" xmlns:w16se="http://schemas.microsoft.com/office/word/2015/wordml/symex" xmlns:wpg="http://schemas.microsoft.com/office/word/2010/wordprocessingGroup" xmlns:wpi="http://schemas.microsoft.com/office/word/2010/wordprocessingInk" xmlns:wne="http://schemas.microsoft.com/office/word/2006/wordml" xmlns:wps="http://schemas.microsoft.com/office/word/2010/wordprocessingShape" mc:Ignorable="w14 w15 w16se w16cid w16 w16cex wp14">
   <w:background w:color="000000"/>
   <w:body>
     <w:tbl>
@@ -34,7 +34,7 @@
           </w:tcPr>
           <w:p>
             <w:pPr>
-              <w:pStyle w:val="Heading1"/>
+              <w:pStyle w:val="Kop1"/>
             </w:pPr>
             <w:r>
               <w:t>Circle Language Spec: Parameters</w:t>
@@ -45,7 +45,7 @@
     </w:tbl>
     <w:p>
       <w:pPr>
-        <w:pStyle w:val="Heading2"/>
+        <w:pStyle w:val="Kop2"/>
       </w:pPr>
       <w:r>
         <w:t>Miscellaneous Parameter Topics</w:t>
@@ -64,8 +64,6 @@
       <w:r>
         <w:t>ing</w:t>
       </w:r>
-      <w:bookmarkStart w:id="0" w:name="_GoBack"/>
-      <w:bookmarkEnd w:id="0"/>
       <w:r>
         <w:t xml:space="preserve"> anyway</w:t>
       </w:r>
@@ -75,7 +73,7 @@
     </w:p>
     <w:p>
       <w:pPr>
-        <w:pStyle w:val="Heading3"/>
+        <w:pStyle w:val="Kop3"/>
       </w:pPr>
       <w:r>
         <w:t>Parameter Passing</w:t>
@@ -141,8 +139,16 @@
         <w:rPr>
           <w:i/>
         </w:rPr>
-        <w:t>parameter passings</w:t>
-      </w:r>
+        <w:t xml:space="preserve">parameter </w:t>
+      </w:r>
+      <w:proofErr w:type="spellStart"/>
+      <w:r>
+        <w:rPr>
+          <w:i/>
+        </w:rPr>
+        <w:t>passings</w:t>
+      </w:r>
+      <w:proofErr w:type="spellEnd"/>
       <w:r>
         <w:t>. In the new computer language parameter passing is established by access controlling the system aspects of a parameter.</w:t>
       </w:r>
@@ -175,12 +181,14 @@
       <w:r>
         <w:t xml:space="preserve">Just as an example of how access controlling system commands can be seen as parameter passing we consider the </w:t>
       </w:r>
+      <w:proofErr w:type="spellStart"/>
       <w:r>
         <w:rPr>
           <w:rStyle w:val="CodeChar"/>
         </w:rPr>
         <w:t>ByRef</w:t>
       </w:r>
+      <w:proofErr w:type="spellEnd"/>
       <w:r>
         <w:t xml:space="preserve"> parameter passing of the programming language </w:t>
       </w:r>
@@ -193,14 +201,21 @@
       <w:r>
         <w:t xml:space="preserve">. A </w:t>
       </w:r>
+      <w:proofErr w:type="spellStart"/>
       <w:r>
         <w:rPr>
           <w:rStyle w:val="CodeChar"/>
         </w:rPr>
         <w:t>ByRef</w:t>
       </w:r>
+      <w:proofErr w:type="spellEnd"/>
       <w:r>
         <w:t xml:space="preserve"> parameter passing’s object target can be set from the outside, and the value of it can be read and written on the outside and on the inside. You make it point to something, and you read and write its value.</w:t>
+      </w:r>
+    </w:p>
+    <w:p>
+      <w:r>
+        <w:tab/>
       </w:r>
     </w:p>
     <w:p>
@@ -254,11 +269,19 @@
       <w:r>
         <w:t xml:space="preserve">For a </w:t>
       </w:r>
-      <w:r>
-        <w:rPr>
-          <w:rStyle w:val="CodeChar"/>
-        </w:rPr>
-        <w:t xml:space="preserve">ByRef </w:t>
+      <w:proofErr w:type="spellStart"/>
+      <w:r>
+        <w:rPr>
+          <w:rStyle w:val="CodeChar"/>
+        </w:rPr>
+        <w:t>ByRef</w:t>
+      </w:r>
+      <w:proofErr w:type="spellEnd"/>
+      <w:r>
+        <w:rPr>
+          <w:rStyle w:val="CodeChar"/>
+        </w:rPr>
+        <w:t xml:space="preserve"> </w:t>
       </w:r>
       <w:r>
         <w:t xml:space="preserve">parameter it is not usual, that you read out the object aspect: meaning you do not </w:t>
@@ -275,12 +298,14 @@
       <w:r>
         <w:t xml:space="preserve"> </w:t>
       </w:r>
+      <w:proofErr w:type="spellStart"/>
       <w:r>
         <w:rPr>
           <w:rStyle w:val="CodeChar"/>
         </w:rPr>
         <w:t>ByRef</w:t>
       </w:r>
+      <w:proofErr w:type="spellEnd"/>
       <w:r>
         <w:t xml:space="preserve"> parameter, you just </w:t>
       </w:r>
@@ -308,11 +333,19 @@
       <w:r>
         <w:t xml:space="preserve">command is inaccessible. </w:t>
       </w:r>
-      <w:r>
-        <w:rPr>
-          <w:rStyle w:val="CodeChar"/>
-        </w:rPr>
-        <w:t xml:space="preserve">ByRef </w:t>
+      <w:proofErr w:type="spellStart"/>
+      <w:r>
+        <w:rPr>
+          <w:rStyle w:val="CodeChar"/>
+        </w:rPr>
+        <w:t>ByRef</w:t>
+      </w:r>
+      <w:proofErr w:type="spellEnd"/>
+      <w:r>
+        <w:rPr>
+          <w:rStyle w:val="CodeChar"/>
+        </w:rPr>
+        <w:t xml:space="preserve"> </w:t>
       </w:r>
       <w:r>
         <w:t xml:space="preserve">parameters are also not </w:t>
@@ -395,7 +428,7 @@
     </w:p>
     <w:p>
       <w:pPr>
-        <w:pStyle w:val="Heading3"/>
+        <w:pStyle w:val="Kop3"/>
       </w:pPr>
       <w:r>
         <w:t>Joint Display of Access Connectors and Object Relations</w:t>
@@ -449,7 +482,7 @@
           <w:noProof/>
         </w:rPr>
         <w:drawing>
-          <wp:inline distT="0" distB="0" distL="0" distR="0" wp14:anchorId="1E6C47D8" wp14:editId="3B0CDB85">
+          <wp:inline distT="0" distB="0" distL="0" distR="0" wp14:anchorId="4C28E6A3" wp14:editId="5824C9F7">
             <wp:extent cx="2202815" cy="3796665"/>
             <wp:effectExtent l="0" t="0" r="0" b="0"/>
             <wp:docPr id="2" name="Picture 2"/>
@@ -506,7 +539,13 @@
     </w:p>
     <w:p>
       <w:r>
-        <w:t xml:space="preserve">The open-ended lines of the circles inside the diamond are the parameters’ access connectors, that define how the parameter is or can be used. You can define a new relation to the command by tying an object to an access connector of a prameter. The access connector will not be taken </w:t>
+        <w:t>The open-ended lines of the circles inside the diamond are the parameters’ access connectors, that define how the parameter is or can be used. You can define a new relation to the command by tying an object to an access connector of a p</w:t>
+      </w:r>
+      <w:r>
+        <w:t>a</w:t>
+      </w:r>
+      <w:r>
+        <w:t xml:space="preserve">rameter. The access connector will not be taken </w:t>
       </w:r>
       <w:r>
         <w:rPr>
@@ -520,7 +559,7 @@
     </w:p>
     <w:p>
       <w:pPr>
-        <w:pStyle w:val="Heading3"/>
+        <w:pStyle w:val="Kop3"/>
       </w:pPr>
       <w:r>
         <w:t>Parameters &amp; Arguments</w:t>
@@ -528,7 +567,7 @@
     </w:p>
     <w:p>
       <w:pPr>
-        <w:pStyle w:val="Heading4"/>
+        <w:pStyle w:val="Kop4"/>
       </w:pPr>
       <w:r>
         <w:t>Concept</w:t>
@@ -555,7 +594,7 @@
     </w:p>
     <w:p>
       <w:r>
-        <w:t xml:space="preserve">A parameter can be assigned a value. The source object of the value is then called the argument. Also, the value itself could be callled the argument, in contrast to the </w:t>
+        <w:t xml:space="preserve">A parameter can be assigned a value. The source object of the value is then called the argument. Also, the value itself could be called the argument, in contrast to the </w:t>
       </w:r>
       <w:r>
         <w:rPr>
@@ -598,7 +637,7 @@
     </w:p>
     <w:p>
       <w:pPr>
-        <w:pStyle w:val="Heading4"/>
+        <w:pStyle w:val="Kop4"/>
       </w:pPr>
       <w:r>
         <w:t>In a Diagram</w:t>
@@ -632,7 +671,7 @@
           <w:noProof/>
         </w:rPr>
         <w:drawing>
-          <wp:inline distT="0" distB="0" distL="0" distR="0" wp14:anchorId="4F696472" wp14:editId="193F39D1">
+          <wp:inline distT="0" distB="0" distL="0" distR="0" wp14:anchorId="1664DEE7" wp14:editId="36C7F30C">
             <wp:extent cx="2799080" cy="3218815"/>
             <wp:effectExtent l="0" t="0" r="0" b="0"/>
             <wp:docPr id="1" name="Picture 1"/>
@@ -684,7 +723,7 @@
     </w:p>
     <w:p>
       <w:pPr>
-        <w:pStyle w:val="Heading3"/>
+        <w:pStyle w:val="Kop3"/>
       </w:pPr>
       <w:r>
         <w:t>Parameters For The Add Command</w:t>
@@ -996,7 +1035,7 @@
 </file>
 
 <file path=word/numbering.xml><?xml version="1.0" encoding="utf-8"?>
-<w:numbering xmlns:wpc="http://schemas.microsoft.com/office/word/2010/wordprocessingCanvas" xmlns:cx="http://schemas.microsoft.com/office/drawing/2014/chartex" xmlns:cx1="http://schemas.microsoft.com/office/drawing/2015/9/8/chartex" xmlns:cx2="http://schemas.microsoft.com/office/drawing/2015/10/21/chartex" xmlns:cx3="http://schemas.microsoft.com/office/drawing/2016/5/9/chartex" xmlns:cx4="http://schemas.microsoft.com/office/drawing/2016/5/10/chartex" xmlns:cx5="http://schemas.microsoft.com/office/drawing/2016/5/11/chartex" xmlns:cx6="http://schemas.microsoft.com/office/drawing/2016/5/12/chartex" xmlns:cx7="http://schemas.microsoft.com/office/drawing/2016/5/13/chartex" xmlns:cx8="http://schemas.microsoft.com/office/drawing/2016/5/14/chartex" xmlns:mc="http://schemas.openxmlformats.org/markup-compatibility/2006" xmlns:aink="http://schemas.microsoft.com/office/drawing/2016/ink" xmlns:am3d="http://schemas.microsoft.com/office/drawing/2017/model3d" xmlns:o="urn:schemas-microsoft-com:office:office" xmlns:r="http://schemas.openxmlformats.org/officeDocument/2006/relationships" xmlns:m="http://schemas.openxmlformats.org/officeDocument/2006/math" xmlns:v="urn:schemas-microsoft-com:vml" xmlns:wp14="http://schemas.microsoft.com/office/word/2010/wordprocessingDrawing" xmlns:wp="http://schemas.openxmlformats.org/drawingml/2006/wordprocessingDrawing" xmlns:w10="urn:schemas-microsoft-com:office:word" xmlns:w="http://schemas.openxmlformats.org/wordprocessingml/2006/main" xmlns:w14="http://schemas.microsoft.com/office/word/2010/wordml" xmlns:w15="http://schemas.microsoft.com/office/word/2012/wordml" xmlns:w16cid="http://schemas.microsoft.com/office/word/2016/wordml/cid" xmlns:w16se="http://schemas.microsoft.com/office/word/2015/wordml/symex" xmlns:wpg="http://schemas.microsoft.com/office/word/2010/wordprocessingGroup" xmlns:wpi="http://schemas.microsoft.com/office/word/2010/wordprocessingInk" xmlns:wne="http://schemas.microsoft.com/office/word/2006/wordml" xmlns:wps="http://schemas.microsoft.com/office/word/2010/wordprocessingShape" mc:Ignorable="w14 w15 w16se w16cid wp14">
+<w:numbering xmlns:wpc="http://schemas.microsoft.com/office/word/2010/wordprocessingCanvas" xmlns:cx="http://schemas.microsoft.com/office/drawing/2014/chartex" xmlns:cx1="http://schemas.microsoft.com/office/drawing/2015/9/8/chartex" xmlns:cx2="http://schemas.microsoft.com/office/drawing/2015/10/21/chartex" xmlns:cx3="http://schemas.microsoft.com/office/drawing/2016/5/9/chartex" xmlns:cx4="http://schemas.microsoft.com/office/drawing/2016/5/10/chartex" xmlns:cx5="http://schemas.microsoft.com/office/drawing/2016/5/11/chartex" xmlns:cx6="http://schemas.microsoft.com/office/drawing/2016/5/12/chartex" xmlns:cx7="http://schemas.microsoft.com/office/drawing/2016/5/13/chartex" xmlns:cx8="http://schemas.microsoft.com/office/drawing/2016/5/14/chartex" xmlns:mc="http://schemas.openxmlformats.org/markup-compatibility/2006" xmlns:aink="http://schemas.microsoft.com/office/drawing/2016/ink" xmlns:am3d="http://schemas.microsoft.com/office/drawing/2017/model3d" xmlns:o="urn:schemas-microsoft-com:office:office" xmlns:r="http://schemas.openxmlformats.org/officeDocument/2006/relationships" xmlns:m="http://schemas.openxmlformats.org/officeDocument/2006/math" xmlns:v="urn:schemas-microsoft-com:vml" xmlns:wp14="http://schemas.microsoft.com/office/word/2010/wordprocessingDrawing" xmlns:wp="http://schemas.openxmlformats.org/drawingml/2006/wordprocessingDrawing" xmlns:w10="urn:schemas-microsoft-com:office:word" xmlns:w="http://schemas.openxmlformats.org/wordprocessingml/2006/main" xmlns:w14="http://schemas.microsoft.com/office/word/2010/wordml" xmlns:w15="http://schemas.microsoft.com/office/word/2012/wordml" xmlns:w16cex="http://schemas.microsoft.com/office/word/2018/wordml/cex" xmlns:w16cid="http://schemas.microsoft.com/office/word/2016/wordml/cid" xmlns:w16="http://schemas.microsoft.com/office/word/2018/wordml" xmlns:w16se="http://schemas.microsoft.com/office/word/2015/wordml/symex" xmlns:wpg="http://schemas.microsoft.com/office/word/2010/wordprocessingGroup" xmlns:wpi="http://schemas.microsoft.com/office/word/2010/wordprocessingInk" xmlns:wne="http://schemas.microsoft.com/office/word/2006/wordml" xmlns:wps="http://schemas.microsoft.com/office/word/2010/wordprocessingShape" mc:Ignorable="w14 w15 w16se w16cid w16 w16cex wp14">
   <w:abstractNum w:abstractNumId="0" w15:restartNumberingAfterBreak="0">
     <w:nsid w:val="FFFFFF7C"/>
     <w:multiLevelType w:val="singleLevel"/>
@@ -1216,7 +1255,7 @@
 </file>
 
 <file path=word/styles.xml><?xml version="1.0" encoding="utf-8"?>
-<w:styles xmlns:mc="http://schemas.openxmlformats.org/markup-compatibility/2006" xmlns:r="http://schemas.openxmlformats.org/officeDocument/2006/relationships" xmlns:w="http://schemas.openxmlformats.org/wordprocessingml/2006/main" xmlns:w14="http://schemas.microsoft.com/office/word/2010/wordml" xmlns:w15="http://schemas.microsoft.com/office/word/2012/wordml" xmlns:w16cid="http://schemas.microsoft.com/office/word/2016/wordml/cid" xmlns:w16se="http://schemas.microsoft.com/office/word/2015/wordml/symex" mc:Ignorable="w14 w15 w16se w16cid">
+<w:styles xmlns:mc="http://schemas.openxmlformats.org/markup-compatibility/2006" xmlns:r="http://schemas.openxmlformats.org/officeDocument/2006/relationships" xmlns:w="http://schemas.openxmlformats.org/wordprocessingml/2006/main" xmlns:w14="http://schemas.microsoft.com/office/word/2010/wordml" xmlns:w15="http://schemas.microsoft.com/office/word/2012/wordml" xmlns:w16cex="http://schemas.microsoft.com/office/word/2018/wordml/cex" xmlns:w16cid="http://schemas.microsoft.com/office/word/2016/wordml/cid" xmlns:w16="http://schemas.microsoft.com/office/word/2018/wordml" xmlns:w16se="http://schemas.microsoft.com/office/word/2015/wordml/symex" mc:Ignorable="w14 w15 w16se w16cid w16 w16cex">
   <w:docDefaults>
     <w:rPrDefault>
       <w:rPr>
@@ -1604,7 +1643,7 @@
     <w:lsdException w:name="Unresolved Mention" w:semiHidden="1" w:unhideWhenUsed="1"/>
     <w:lsdException w:name="Smart Link" w:semiHidden="1" w:unhideWhenUsed="1"/>
   </w:latentStyles>
-  <w:style w:type="paragraph" w:default="1" w:styleId="Normal">
+  <w:style w:type="paragraph" w:default="1" w:styleId="Standaard">
     <w:name w:val="Normal"/>
     <w:qFormat/>
     <w:rsid w:val="003271FC"/>
@@ -1616,10 +1655,10 @@
       <w:szCs w:val="26"/>
     </w:rPr>
   </w:style>
-  <w:style w:type="paragraph" w:styleId="Heading1">
+  <w:style w:type="paragraph" w:styleId="Kop1">
     <w:name w:val="heading 1"/>
-    <w:basedOn w:val="Normal"/>
-    <w:next w:val="Normal"/>
+    <w:basedOn w:val="Standaard"/>
+    <w:next w:val="Standaard"/>
     <w:qFormat/>
     <w:rsid w:val="003271FC"/>
     <w:pPr>
@@ -1637,11 +1676,11 @@
       <w:szCs w:val="36"/>
     </w:rPr>
   </w:style>
-  <w:style w:type="paragraph" w:styleId="Heading2">
+  <w:style w:type="paragraph" w:styleId="Kop2">
     <w:name w:val="heading 2"/>
-    <w:basedOn w:val="Normal"/>
-    <w:next w:val="Normal"/>
-    <w:link w:val="Heading2Char"/>
+    <w:basedOn w:val="Standaard"/>
+    <w:next w:val="Standaard"/>
+    <w:link w:val="Kop2Char"/>
     <w:qFormat/>
     <w:rsid w:val="003271FC"/>
     <w:pPr>
@@ -1659,10 +1698,10 @@
       <w:szCs w:val="28"/>
     </w:rPr>
   </w:style>
-  <w:style w:type="paragraph" w:styleId="Heading3">
+  <w:style w:type="paragraph" w:styleId="Kop3">
     <w:name w:val="heading 3"/>
-    <w:basedOn w:val="Normal"/>
-    <w:next w:val="Normal"/>
+    <w:basedOn w:val="Standaard"/>
+    <w:next w:val="Standaard"/>
     <w:qFormat/>
     <w:rsid w:val="005A1878"/>
     <w:pPr>
@@ -1676,10 +1715,10 @@
       <w:bCs/>
     </w:rPr>
   </w:style>
-  <w:style w:type="paragraph" w:styleId="Heading4">
+  <w:style w:type="paragraph" w:styleId="Kop4">
     <w:name w:val="heading 4"/>
-    <w:basedOn w:val="Normal"/>
-    <w:next w:val="Normal"/>
+    <w:basedOn w:val="Standaard"/>
+    <w:next w:val="Standaard"/>
     <w:qFormat/>
     <w:rsid w:val="00BE7558"/>
     <w:pPr>
@@ -1693,13 +1732,13 @@
       <w:szCs w:val="28"/>
     </w:rPr>
   </w:style>
-  <w:style w:type="character" w:default="1" w:styleId="DefaultParagraphFont">
+  <w:style w:type="character" w:default="1" w:styleId="Standaardalinea-lettertype">
     <w:name w:val="Default Paragraph Font"/>
     <w:uiPriority w:val="1"/>
     <w:semiHidden/>
     <w:unhideWhenUsed/>
   </w:style>
-  <w:style w:type="table" w:default="1" w:styleId="TableNormal">
+  <w:style w:type="table" w:default="1" w:styleId="Standaardtabel">
     <w:name w:val="Normal Table"/>
     <w:uiPriority w:val="99"/>
     <w:semiHidden/>
@@ -1714,7 +1753,7 @@
       </w:tblCellMar>
     </w:tblPr>
   </w:style>
-  <w:style w:type="numbering" w:default="1" w:styleId="NoList">
+  <w:style w:type="numbering" w:default="1" w:styleId="Geenlijst">
     <w:name w:val="No List"/>
     <w:uiPriority w:val="99"/>
     <w:semiHidden/>
@@ -1729,7 +1768,7 @@
   </w:style>
   <w:style w:type="paragraph" w:customStyle="1" w:styleId="AuthoringDetails">
     <w:name w:val="Authoring Details"/>
-    <w:basedOn w:val="Normal"/>
+    <w:basedOn w:val="Standaard"/>
     <w:rsid w:val="007E7FC4"/>
     <w:rPr>
       <w:i/>
@@ -1737,9 +1776,9 @@
       <w:lang w:val="nl-NL"/>
     </w:rPr>
   </w:style>
-  <w:style w:type="table" w:styleId="TableGrid">
+  <w:style w:type="table" w:styleId="Tabelraster">
     <w:name w:val="Table Grid"/>
-    <w:basedOn w:val="TableNormal"/>
+    <w:basedOn w:val="Standaardtabel"/>
     <w:rsid w:val="003271FC"/>
     <w:pPr>
       <w:jc w:val="both"/>
@@ -1755,9 +1794,9 @@
       </w:tblBorders>
     </w:tblPr>
   </w:style>
-  <w:style w:type="paragraph" w:styleId="DocumentMap">
+  <w:style w:type="paragraph" w:styleId="Documentstructuur">
     <w:name w:val="Document Map"/>
-    <w:basedOn w:val="Normal"/>
+    <w:basedOn w:val="Standaard"/>
     <w:rsid w:val="003271FC"/>
     <w:pPr>
       <w:shd w:val="clear" w:color="auto" w:fill="000080"/>
@@ -1766,9 +1805,9 @@
       <w:rFonts w:cs="Tahoma"/>
     </w:rPr>
   </w:style>
-  <w:style w:type="paragraph" w:styleId="BalloonText">
+  <w:style w:type="paragraph" w:styleId="Ballontekst">
     <w:name w:val="Balloon Text"/>
-    <w:basedOn w:val="Normal"/>
+    <w:basedOn w:val="Standaard"/>
     <w:rsid w:val="00954D31"/>
     <w:rPr>
       <w:rFonts w:cs="Tahoma"/>
@@ -1776,10 +1815,10 @@
       <w:szCs w:val="16"/>
     </w:rPr>
   </w:style>
-  <w:style w:type="paragraph" w:styleId="Caption">
+  <w:style w:type="paragraph" w:styleId="Bijschrift">
     <w:name w:val="caption"/>
-    <w:basedOn w:val="Normal"/>
-    <w:next w:val="Normal"/>
+    <w:basedOn w:val="Standaard"/>
+    <w:next w:val="Standaard"/>
     <w:qFormat/>
     <w:rsid w:val="00954D31"/>
     <w:pPr>
@@ -1791,7 +1830,7 @@
       <w:szCs w:val="20"/>
     </w:rPr>
   </w:style>
-  <w:style w:type="character" w:styleId="CommentReference">
+  <w:style w:type="character" w:styleId="Verwijzingopmerking">
     <w:name w:val="annotation reference"/>
     <w:rsid w:val="00954D31"/>
     <w:rPr>
@@ -1799,49 +1838,49 @@
       <w:szCs w:val="16"/>
     </w:rPr>
   </w:style>
-  <w:style w:type="paragraph" w:styleId="CommentText">
+  <w:style w:type="paragraph" w:styleId="Tekstopmerking">
     <w:name w:val="annotation text"/>
-    <w:basedOn w:val="Normal"/>
+    <w:basedOn w:val="Standaard"/>
     <w:rsid w:val="00954D31"/>
     <w:rPr>
       <w:szCs w:val="20"/>
     </w:rPr>
   </w:style>
-  <w:style w:type="paragraph" w:styleId="CommentSubject">
+  <w:style w:type="paragraph" w:styleId="Onderwerpvanopmerking">
     <w:name w:val="annotation subject"/>
-    <w:basedOn w:val="CommentText"/>
-    <w:next w:val="CommentText"/>
+    <w:basedOn w:val="Tekstopmerking"/>
+    <w:next w:val="Tekstopmerking"/>
     <w:rsid w:val="00954D31"/>
     <w:rPr>
       <w:b/>
       <w:bCs/>
     </w:rPr>
   </w:style>
-  <w:style w:type="character" w:styleId="EndnoteReference">
+  <w:style w:type="character" w:styleId="Eindnootmarkering">
     <w:name w:val="endnote reference"/>
     <w:rsid w:val="00954D31"/>
     <w:rPr>
       <w:vertAlign w:val="superscript"/>
     </w:rPr>
   </w:style>
-  <w:style w:type="paragraph" w:styleId="EndnoteText">
+  <w:style w:type="paragraph" w:styleId="Eindnoottekst">
     <w:name w:val="endnote text"/>
-    <w:basedOn w:val="Normal"/>
+    <w:basedOn w:val="Standaard"/>
     <w:rsid w:val="00954D31"/>
     <w:rPr>
       <w:szCs w:val="20"/>
     </w:rPr>
   </w:style>
-  <w:style w:type="character" w:styleId="FootnoteReference">
+  <w:style w:type="character" w:styleId="Voetnootmarkering">
     <w:name w:val="footnote reference"/>
     <w:rsid w:val="00954D31"/>
     <w:rPr>
       <w:vertAlign w:val="superscript"/>
     </w:rPr>
   </w:style>
-  <w:style w:type="paragraph" w:styleId="FootnoteText">
+  <w:style w:type="paragraph" w:styleId="Voetnoottekst">
     <w:name w:val="footnote text"/>
-    <w:basedOn w:val="Normal"/>
+    <w:basedOn w:val="Standaard"/>
     <w:rsid w:val="00954D31"/>
     <w:rPr>
       <w:szCs w:val="20"/>
@@ -1849,8 +1888,8 @@
   </w:style>
   <w:style w:type="paragraph" w:styleId="Index1">
     <w:name w:val="index 1"/>
-    <w:basedOn w:val="Normal"/>
-    <w:next w:val="Normal"/>
+    <w:basedOn w:val="Standaard"/>
+    <w:next w:val="Standaard"/>
     <w:autoRedefine/>
     <w:rsid w:val="00954D31"/>
     <w:pPr>
@@ -1859,8 +1898,8 @@
   </w:style>
   <w:style w:type="paragraph" w:styleId="Index2">
     <w:name w:val="index 2"/>
-    <w:basedOn w:val="Normal"/>
-    <w:next w:val="Normal"/>
+    <w:basedOn w:val="Standaard"/>
+    <w:next w:val="Standaard"/>
     <w:autoRedefine/>
     <w:rsid w:val="00954D31"/>
     <w:pPr>
@@ -1869,8 +1908,8 @@
   </w:style>
   <w:style w:type="paragraph" w:styleId="Index3">
     <w:name w:val="index 3"/>
-    <w:basedOn w:val="Normal"/>
-    <w:next w:val="Normal"/>
+    <w:basedOn w:val="Standaard"/>
+    <w:next w:val="Standaard"/>
     <w:autoRedefine/>
     <w:rsid w:val="00954D31"/>
     <w:pPr>
@@ -1879,8 +1918,8 @@
   </w:style>
   <w:style w:type="paragraph" w:styleId="Index4">
     <w:name w:val="index 4"/>
-    <w:basedOn w:val="Normal"/>
-    <w:next w:val="Normal"/>
+    <w:basedOn w:val="Standaard"/>
+    <w:next w:val="Standaard"/>
     <w:autoRedefine/>
     <w:rsid w:val="00954D31"/>
     <w:pPr>
@@ -1889,8 +1928,8 @@
   </w:style>
   <w:style w:type="paragraph" w:styleId="Index5">
     <w:name w:val="index 5"/>
-    <w:basedOn w:val="Normal"/>
-    <w:next w:val="Normal"/>
+    <w:basedOn w:val="Standaard"/>
+    <w:next w:val="Standaard"/>
     <w:autoRedefine/>
     <w:rsid w:val="00954D31"/>
     <w:pPr>
@@ -1899,8 +1938,8 @@
   </w:style>
   <w:style w:type="paragraph" w:styleId="Index6">
     <w:name w:val="index 6"/>
-    <w:basedOn w:val="Normal"/>
-    <w:next w:val="Normal"/>
+    <w:basedOn w:val="Standaard"/>
+    <w:next w:val="Standaard"/>
     <w:autoRedefine/>
     <w:rsid w:val="00954D31"/>
     <w:pPr>
@@ -1909,8 +1948,8 @@
   </w:style>
   <w:style w:type="paragraph" w:styleId="Index7">
     <w:name w:val="index 7"/>
-    <w:basedOn w:val="Normal"/>
-    <w:next w:val="Normal"/>
+    <w:basedOn w:val="Standaard"/>
+    <w:next w:val="Standaard"/>
     <w:autoRedefine/>
     <w:rsid w:val="00954D31"/>
     <w:pPr>
@@ -1919,8 +1958,8 @@
   </w:style>
   <w:style w:type="paragraph" w:styleId="Index8">
     <w:name w:val="index 8"/>
-    <w:basedOn w:val="Normal"/>
-    <w:next w:val="Normal"/>
+    <w:basedOn w:val="Standaard"/>
+    <w:next w:val="Standaard"/>
     <w:autoRedefine/>
     <w:rsid w:val="00954D31"/>
     <w:pPr>
@@ -1929,17 +1968,17 @@
   </w:style>
   <w:style w:type="paragraph" w:styleId="Index9">
     <w:name w:val="index 9"/>
-    <w:basedOn w:val="Normal"/>
-    <w:next w:val="Normal"/>
+    <w:basedOn w:val="Standaard"/>
+    <w:next w:val="Standaard"/>
     <w:autoRedefine/>
     <w:rsid w:val="00954D31"/>
     <w:pPr>
       <w:ind w:left="1800" w:hanging="200"/>
     </w:pPr>
   </w:style>
-  <w:style w:type="paragraph" w:styleId="IndexHeading">
+  <w:style w:type="paragraph" w:styleId="Indexkop">
     <w:name w:val="index heading"/>
-    <w:basedOn w:val="Normal"/>
+    <w:basedOn w:val="Standaard"/>
     <w:next w:val="Index1"/>
     <w:rsid w:val="00954D31"/>
     <w:rPr>
@@ -1948,7 +1987,7 @@
       <w:bCs/>
     </w:rPr>
   </w:style>
-  <w:style w:type="paragraph" w:styleId="MacroText">
+  <w:style w:type="paragraph" w:styleId="Macrotekst">
     <w:name w:val="macro"/>
     <w:rsid w:val="00954D31"/>
     <w:pPr>
@@ -1969,28 +2008,28 @@
       <w:rFonts w:ascii="Courier New" w:hAnsi="Courier New" w:cs="Courier New"/>
     </w:rPr>
   </w:style>
-  <w:style w:type="paragraph" w:styleId="TableofAuthorities">
+  <w:style w:type="paragraph" w:styleId="Bronvermelding">
     <w:name w:val="table of authorities"/>
-    <w:basedOn w:val="Normal"/>
-    <w:next w:val="Normal"/>
+    <w:basedOn w:val="Standaard"/>
+    <w:next w:val="Standaard"/>
     <w:rsid w:val="00954D31"/>
     <w:pPr>
       <w:ind w:left="200" w:hanging="200"/>
     </w:pPr>
   </w:style>
-  <w:style w:type="paragraph" w:styleId="TableofFigures">
+  <w:style w:type="paragraph" w:styleId="Lijstmetafbeeldingen">
     <w:name w:val="table of figures"/>
-    <w:basedOn w:val="Normal"/>
-    <w:next w:val="Normal"/>
+    <w:basedOn w:val="Standaard"/>
+    <w:next w:val="Standaard"/>
     <w:rsid w:val="00954D31"/>
     <w:pPr>
       <w:ind w:left="400" w:hanging="400"/>
     </w:pPr>
   </w:style>
-  <w:style w:type="paragraph" w:styleId="TOAHeading">
+  <w:style w:type="paragraph" w:styleId="Kopbronvermelding">
     <w:name w:val="toa heading"/>
-    <w:basedOn w:val="Normal"/>
-    <w:next w:val="Normal"/>
+    <w:basedOn w:val="Standaard"/>
+    <w:next w:val="Standaard"/>
     <w:rsid w:val="00954D31"/>
     <w:pPr>
       <w:spacing w:before="120"/>
@@ -2003,90 +2042,90 @@
       <w:szCs w:val="24"/>
     </w:rPr>
   </w:style>
-  <w:style w:type="paragraph" w:styleId="TOC1">
+  <w:style w:type="paragraph" w:styleId="Inhopg1">
     <w:name w:val="toc 1"/>
-    <w:basedOn w:val="Normal"/>
-    <w:next w:val="Normal"/>
+    <w:basedOn w:val="Standaard"/>
+    <w:next w:val="Standaard"/>
     <w:autoRedefine/>
     <w:rsid w:val="00954D31"/>
     <w:pPr>
       <w:ind w:left="0"/>
     </w:pPr>
   </w:style>
-  <w:style w:type="paragraph" w:styleId="TOC2">
+  <w:style w:type="paragraph" w:styleId="Inhopg2">
     <w:name w:val="toc 2"/>
-    <w:basedOn w:val="Normal"/>
-    <w:next w:val="Normal"/>
+    <w:basedOn w:val="Standaard"/>
+    <w:next w:val="Standaard"/>
     <w:autoRedefine/>
     <w:rsid w:val="00954D31"/>
     <w:pPr>
       <w:ind w:left="200"/>
     </w:pPr>
   </w:style>
-  <w:style w:type="paragraph" w:styleId="TOC3">
+  <w:style w:type="paragraph" w:styleId="Inhopg3">
     <w:name w:val="toc 3"/>
-    <w:basedOn w:val="Normal"/>
-    <w:next w:val="Normal"/>
+    <w:basedOn w:val="Standaard"/>
+    <w:next w:val="Standaard"/>
     <w:autoRedefine/>
     <w:rsid w:val="00954D31"/>
     <w:pPr>
       <w:ind w:left="400"/>
     </w:pPr>
   </w:style>
-  <w:style w:type="paragraph" w:styleId="TOC4">
+  <w:style w:type="paragraph" w:styleId="Inhopg4">
     <w:name w:val="toc 4"/>
-    <w:basedOn w:val="Normal"/>
-    <w:next w:val="Normal"/>
+    <w:basedOn w:val="Standaard"/>
+    <w:next w:val="Standaard"/>
     <w:autoRedefine/>
     <w:rsid w:val="00954D31"/>
     <w:pPr>
       <w:ind w:left="600"/>
     </w:pPr>
   </w:style>
-  <w:style w:type="paragraph" w:styleId="TOC5">
+  <w:style w:type="paragraph" w:styleId="Inhopg5">
     <w:name w:val="toc 5"/>
-    <w:basedOn w:val="Normal"/>
-    <w:next w:val="Normal"/>
+    <w:basedOn w:val="Standaard"/>
+    <w:next w:val="Standaard"/>
     <w:autoRedefine/>
     <w:rsid w:val="00954D31"/>
     <w:pPr>
       <w:ind w:left="800"/>
     </w:pPr>
   </w:style>
-  <w:style w:type="paragraph" w:styleId="TOC6">
+  <w:style w:type="paragraph" w:styleId="Inhopg6">
     <w:name w:val="toc 6"/>
-    <w:basedOn w:val="Normal"/>
-    <w:next w:val="Normal"/>
+    <w:basedOn w:val="Standaard"/>
+    <w:next w:val="Standaard"/>
     <w:autoRedefine/>
     <w:rsid w:val="00954D31"/>
     <w:pPr>
       <w:ind w:left="1000"/>
     </w:pPr>
   </w:style>
-  <w:style w:type="paragraph" w:styleId="TOC7">
+  <w:style w:type="paragraph" w:styleId="Inhopg7">
     <w:name w:val="toc 7"/>
-    <w:basedOn w:val="Normal"/>
-    <w:next w:val="Normal"/>
+    <w:basedOn w:val="Standaard"/>
+    <w:next w:val="Standaard"/>
     <w:autoRedefine/>
     <w:rsid w:val="00954D31"/>
     <w:pPr>
       <w:ind w:left="1200"/>
     </w:pPr>
   </w:style>
-  <w:style w:type="paragraph" w:styleId="TOC8">
+  <w:style w:type="paragraph" w:styleId="Inhopg8">
     <w:name w:val="toc 8"/>
-    <w:basedOn w:val="Normal"/>
-    <w:next w:val="Normal"/>
+    <w:basedOn w:val="Standaard"/>
+    <w:next w:val="Standaard"/>
     <w:autoRedefine/>
     <w:rsid w:val="00954D31"/>
     <w:pPr>
       <w:ind w:left="1400"/>
     </w:pPr>
   </w:style>
-  <w:style w:type="paragraph" w:styleId="TOC9">
+  <w:style w:type="paragraph" w:styleId="Inhopg9">
     <w:name w:val="toc 9"/>
-    <w:basedOn w:val="Normal"/>
-    <w:next w:val="Normal"/>
+    <w:basedOn w:val="Standaard"/>
+    <w:next w:val="Standaard"/>
     <w:autoRedefine/>
     <w:rsid w:val="00954D31"/>
     <w:pPr>
@@ -2095,7 +2134,7 @@
   </w:style>
   <w:style w:type="paragraph" w:customStyle="1" w:styleId="Spacing">
     <w:name w:val="Spacing"/>
-    <w:basedOn w:val="Normal"/>
+    <w:basedOn w:val="Standaard"/>
     <w:rsid w:val="00954D31"/>
     <w:rPr>
       <w:sz w:val="12"/>
@@ -2103,7 +2142,7 @@
   </w:style>
   <w:style w:type="paragraph" w:customStyle="1" w:styleId="Code">
     <w:name w:val="Code"/>
-    <w:basedOn w:val="Normal"/>
+    <w:basedOn w:val="Standaard"/>
     <w:link w:val="CodeChar"/>
     <w:rsid w:val="0001638E"/>
     <w:rPr>
@@ -2120,10 +2159,10 @@
       <w:lang w:val="en-US" w:eastAsia="en-US" w:bidi="ar-SA"/>
     </w:rPr>
   </w:style>
-  <w:style w:type="character" w:customStyle="1" w:styleId="Heading2Char">
-    <w:name w:val="Heading 2 Char"/>
-    <w:basedOn w:val="DefaultParagraphFont"/>
-    <w:link w:val="Heading2"/>
+  <w:style w:type="character" w:customStyle="1" w:styleId="Kop2Char">
+    <w:name w:val="Kop 2 Char"/>
+    <w:basedOn w:val="Standaardalinea-lettertype"/>
+    <w:link w:val="Kop2"/>
     <w:rsid w:val="00141392"/>
     <w:rPr>
       <w:rFonts w:ascii="Arial" w:hAnsi="Arial" w:cs="Arial"/>

</xml_diff>